<commit_message>
added missing methods to report
</commit_message>
<xml_diff>
--- a/Second Deliverable Numerical Analisis Project.docx
+++ b/Second Deliverable Numerical Analisis Project.docx
@@ -446,6 +446,198 @@
           <w:lang w:val="en-US"/>
         </w:rPr>
       </w:pPr>
+      <w:r>
+        <w:rPr>
+          <w:b/>
+          <w:bCs/>
+          <w:noProof/>
+          <w:sz w:val="24"/>
+          <w:szCs w:val="24"/>
+          <w:lang w:val="en-US"/>
+        </w:rPr>
+        <w:drawing>
+          <wp:inline distT="0" distB="0" distL="0" distR="0" wp14:anchorId="5DB79AA8" wp14:editId="31331A23">
+            <wp:extent cx="4365224" cy="3057525"/>
+            <wp:effectExtent l="0" t="0" r="0" b="0"/>
+            <wp:docPr id="11" name="Imagen 11"/>
+            <wp:cNvGraphicFramePr>
+              <a:graphicFrameLocks xmlns:a="http://schemas.openxmlformats.org/drawingml/2006/main" noChangeAspect="1"/>
+            </wp:cNvGraphicFramePr>
+            <a:graphic xmlns:a="http://schemas.openxmlformats.org/drawingml/2006/main">
+              <a:graphicData uri="http://schemas.openxmlformats.org/drawingml/2006/picture">
+                <pic:pic xmlns:pic="http://schemas.openxmlformats.org/drawingml/2006/picture">
+                  <pic:nvPicPr>
+                    <pic:cNvPr id="0" name="Picture 2"/>
+                    <pic:cNvPicPr>
+                      <a:picLocks noChangeAspect="1" noChangeArrowheads="1"/>
+                    </pic:cNvPicPr>
+                  </pic:nvPicPr>
+                  <pic:blipFill>
+                    <a:blip r:embed="rId10">
+                      <a:extLst>
+                        <a:ext uri="{28A0092B-C50C-407E-A947-70E740481C1C}">
+                          <a14:useLocalDpi xmlns:a14="http://schemas.microsoft.com/office/drawing/2010/main" val="0"/>
+                        </a:ext>
+                      </a:extLst>
+                    </a:blip>
+                    <a:srcRect/>
+                    <a:stretch>
+                      <a:fillRect/>
+                    </a:stretch>
+                  </pic:blipFill>
+                  <pic:spPr bwMode="auto">
+                    <a:xfrm>
+                      <a:off x="0" y="0"/>
+                      <a:ext cx="4376977" cy="3065757"/>
+                    </a:xfrm>
+                    <a:prstGeom prst="rect">
+                      <a:avLst/>
+                    </a:prstGeom>
+                    <a:noFill/>
+                  </pic:spPr>
+                </pic:pic>
+              </a:graphicData>
+            </a:graphic>
+          </wp:inline>
+        </w:drawing>
+      </w:r>
+    </w:p>
+    <w:p>
+      <w:pPr>
+        <w:pStyle w:val="Prrafodelista"/>
+        <w:ind w:left="1429"/>
+        <w:rPr>
+          <w:b/>
+          <w:bCs/>
+          <w:sz w:val="24"/>
+          <w:szCs w:val="24"/>
+          <w:lang w:val="en-US"/>
+        </w:rPr>
+      </w:pPr>
+      <w:r>
+        <w:rPr>
+          <w:b/>
+          <w:bCs/>
+          <w:noProof/>
+          <w:sz w:val="24"/>
+          <w:szCs w:val="24"/>
+          <w:lang w:val="en-US"/>
+        </w:rPr>
+        <w:drawing>
+          <wp:inline distT="0" distB="0" distL="0" distR="0" wp14:anchorId="0DE1C9DC" wp14:editId="5384F5AB">
+            <wp:extent cx="3695700" cy="3207724"/>
+            <wp:effectExtent l="0" t="0" r="0" b="0"/>
+            <wp:docPr id="25" name="Imagen 25"/>
+            <wp:cNvGraphicFramePr>
+              <a:graphicFrameLocks xmlns:a="http://schemas.openxmlformats.org/drawingml/2006/main" noChangeAspect="1"/>
+            </wp:cNvGraphicFramePr>
+            <a:graphic xmlns:a="http://schemas.openxmlformats.org/drawingml/2006/main">
+              <a:graphicData uri="http://schemas.openxmlformats.org/drawingml/2006/picture">
+                <pic:pic xmlns:pic="http://schemas.openxmlformats.org/drawingml/2006/picture">
+                  <pic:nvPicPr>
+                    <pic:cNvPr id="0" name="Picture 3"/>
+                    <pic:cNvPicPr>
+                      <a:picLocks noChangeAspect="1" noChangeArrowheads="1"/>
+                    </pic:cNvPicPr>
+                  </pic:nvPicPr>
+                  <pic:blipFill>
+                    <a:blip r:embed="rId11">
+                      <a:extLst>
+                        <a:ext uri="{28A0092B-C50C-407E-A947-70E740481C1C}">
+                          <a14:useLocalDpi xmlns:a14="http://schemas.microsoft.com/office/drawing/2010/main" val="0"/>
+                        </a:ext>
+                      </a:extLst>
+                    </a:blip>
+                    <a:srcRect/>
+                    <a:stretch>
+                      <a:fillRect/>
+                    </a:stretch>
+                  </pic:blipFill>
+                  <pic:spPr bwMode="auto">
+                    <a:xfrm>
+                      <a:off x="0" y="0"/>
+                      <a:ext cx="3708746" cy="3219047"/>
+                    </a:xfrm>
+                    <a:prstGeom prst="rect">
+                      <a:avLst/>
+                    </a:prstGeom>
+                    <a:noFill/>
+                  </pic:spPr>
+                </pic:pic>
+              </a:graphicData>
+            </a:graphic>
+          </wp:inline>
+        </w:drawing>
+      </w:r>
+    </w:p>
+    <w:p>
+      <w:pPr>
+        <w:pStyle w:val="Prrafodelista"/>
+        <w:ind w:left="1429"/>
+        <w:rPr>
+          <w:b/>
+          <w:bCs/>
+          <w:sz w:val="24"/>
+          <w:szCs w:val="24"/>
+          <w:lang w:val="en-US"/>
+        </w:rPr>
+      </w:pPr>
+      <w:r>
+        <w:rPr>
+          <w:b/>
+          <w:bCs/>
+          <w:noProof/>
+          <w:sz w:val="24"/>
+          <w:szCs w:val="24"/>
+          <w:lang w:val="en-US"/>
+        </w:rPr>
+        <w:lastRenderedPageBreak/>
+        <w:drawing>
+          <wp:inline distT="0" distB="0" distL="0" distR="0" wp14:anchorId="5698FD11" wp14:editId="2A80FFAD">
+            <wp:extent cx="3895725" cy="3611037"/>
+            <wp:effectExtent l="0" t="0" r="0" b="8890"/>
+            <wp:docPr id="39" name="Imagen 39"/>
+            <wp:cNvGraphicFramePr>
+              <a:graphicFrameLocks xmlns:a="http://schemas.openxmlformats.org/drawingml/2006/main" noChangeAspect="1"/>
+            </wp:cNvGraphicFramePr>
+            <a:graphic xmlns:a="http://schemas.openxmlformats.org/drawingml/2006/main">
+              <a:graphicData uri="http://schemas.openxmlformats.org/drawingml/2006/picture">
+                <pic:pic xmlns:pic="http://schemas.openxmlformats.org/drawingml/2006/picture">
+                  <pic:nvPicPr>
+                    <pic:cNvPr id="0" name="Picture 4"/>
+                    <pic:cNvPicPr>
+                      <a:picLocks noChangeAspect="1" noChangeArrowheads="1"/>
+                    </pic:cNvPicPr>
+                  </pic:nvPicPr>
+                  <pic:blipFill>
+                    <a:blip r:embed="rId12">
+                      <a:extLst>
+                        <a:ext uri="{28A0092B-C50C-407E-A947-70E740481C1C}">
+                          <a14:useLocalDpi xmlns:a14="http://schemas.microsoft.com/office/drawing/2010/main" val="0"/>
+                        </a:ext>
+                      </a:extLst>
+                    </a:blip>
+                    <a:srcRect/>
+                    <a:stretch>
+                      <a:fillRect/>
+                    </a:stretch>
+                  </pic:blipFill>
+                  <pic:spPr bwMode="auto">
+                    <a:xfrm>
+                      <a:off x="0" y="0"/>
+                      <a:ext cx="3903988" cy="3618696"/>
+                    </a:xfrm>
+                    <a:prstGeom prst="rect">
+                      <a:avLst/>
+                    </a:prstGeom>
+                    <a:noFill/>
+                  </pic:spPr>
+                </pic:pic>
+              </a:graphicData>
+            </a:graphic>
+          </wp:inline>
+        </w:drawing>
+      </w:r>
     </w:p>
     <w:p>
       <w:pPr>
@@ -579,7 +771,7 @@
                     <pic:cNvPicPr/>
                   </pic:nvPicPr>
                   <pic:blipFill>
-                    <a:blip r:embed="rId10"/>
+                    <a:blip r:embed="rId13"/>
                     <a:stretch>
                       <a:fillRect/>
                     </a:stretch>
@@ -642,6 +834,7 @@
         <w:rPr>
           <w:noProof/>
         </w:rPr>
+        <w:lastRenderedPageBreak/>
         <w:drawing>
           <wp:inline distT="0" distB="0" distL="0" distR="0" wp14:anchorId="1387B0D5" wp14:editId="48F7C76A">
             <wp:extent cx="3493827" cy="1888757"/>
@@ -658,7 +851,7 @@
                     <pic:cNvPicPr/>
                   </pic:nvPicPr>
                   <pic:blipFill>
-                    <a:blip r:embed="rId11"/>
+                    <a:blip r:embed="rId14"/>
                     <a:stretch>
                       <a:fillRect/>
                     </a:stretch>
@@ -721,7 +914,6 @@
         <w:rPr>
           <w:noProof/>
         </w:rPr>
-        <w:lastRenderedPageBreak/>
         <w:drawing>
           <wp:inline distT="0" distB="0" distL="0" distR="0" wp14:anchorId="5C8FC14F" wp14:editId="2C1540BE">
             <wp:extent cx="2115403" cy="2676501"/>
@@ -740,7 +932,7 @@
                     </pic:cNvPicPr>
                   </pic:nvPicPr>
                   <pic:blipFill>
-                    <a:blip r:embed="rId12">
+                    <a:blip r:embed="rId15">
                       <a:extLst>
                         <a:ext uri="{28A0092B-C50C-407E-A947-70E740481C1C}">
                           <a14:useLocalDpi xmlns:a14="http://schemas.microsoft.com/office/drawing/2010/main" val="0"/>
@@ -861,7 +1053,7 @@
                     <pic:cNvPicPr/>
                   </pic:nvPicPr>
                   <pic:blipFill>
-                    <a:blip r:embed="rId13"/>
+                    <a:blip r:embed="rId16"/>
                     <a:stretch>
                       <a:fillRect/>
                     </a:stretch>
@@ -924,6 +1116,7 @@
         <w:rPr>
           <w:noProof/>
         </w:rPr>
+        <w:lastRenderedPageBreak/>
         <w:drawing>
           <wp:inline distT="0" distB="0" distL="0" distR="0" wp14:anchorId="17DE6137" wp14:editId="12C96EFB">
             <wp:extent cx="3050275" cy="1718061"/>
@@ -940,7 +1133,7 @@
                     <pic:cNvPicPr/>
                   </pic:nvPicPr>
                   <pic:blipFill>
-                    <a:blip r:embed="rId14"/>
+                    <a:blip r:embed="rId17"/>
                     <a:stretch>
                       <a:fillRect/>
                     </a:stretch>
@@ -1003,7 +1196,6 @@
         <w:rPr>
           <w:noProof/>
         </w:rPr>
-        <w:lastRenderedPageBreak/>
         <w:drawing>
           <wp:inline distT="0" distB="0" distL="0" distR="0" wp14:anchorId="4A824FA5" wp14:editId="077E46EB">
             <wp:extent cx="1794681" cy="2467543"/>
@@ -1022,7 +1214,7 @@
                     </pic:cNvPicPr>
                   </pic:nvPicPr>
                   <pic:blipFill>
-                    <a:blip r:embed="rId15">
+                    <a:blip r:embed="rId18">
                       <a:extLst>
                         <a:ext uri="{28A0092B-C50C-407E-A947-70E740481C1C}">
                           <a14:useLocalDpi xmlns:a14="http://schemas.microsoft.com/office/drawing/2010/main" val="0"/>
@@ -1143,7 +1335,7 @@
                     <pic:cNvPicPr/>
                   </pic:nvPicPr>
                   <pic:blipFill>
-                    <a:blip r:embed="rId16"/>
+                    <a:blip r:embed="rId19"/>
                     <a:stretch>
                       <a:fillRect/>
                     </a:stretch>
@@ -1206,6 +1398,7 @@
         <w:rPr>
           <w:noProof/>
         </w:rPr>
+        <w:lastRenderedPageBreak/>
         <w:drawing>
           <wp:inline distT="0" distB="0" distL="0" distR="0" wp14:anchorId="10DFF8EA" wp14:editId="64CB77FD">
             <wp:extent cx="2845663" cy="1931159"/>
@@ -1222,7 +1415,7 @@
                     <pic:cNvPicPr/>
                   </pic:nvPicPr>
                   <pic:blipFill>
-                    <a:blip r:embed="rId17"/>
+                    <a:blip r:embed="rId20"/>
                     <a:stretch>
                       <a:fillRect/>
                     </a:stretch>
@@ -1285,7 +1478,6 @@
         <w:rPr>
           <w:noProof/>
         </w:rPr>
-        <w:lastRenderedPageBreak/>
         <w:drawing>
           <wp:inline distT="0" distB="0" distL="0" distR="0" wp14:anchorId="1FFEE85C" wp14:editId="430A2155">
             <wp:extent cx="2950391" cy="2251881"/>
@@ -1304,7 +1496,7 @@
                     </pic:cNvPicPr>
                   </pic:nvPicPr>
                   <pic:blipFill>
-                    <a:blip r:embed="rId18">
+                    <a:blip r:embed="rId21">
                       <a:extLst>
                         <a:ext uri="{28A0092B-C50C-407E-A947-70E740481C1C}">
                           <a14:useLocalDpi xmlns:a14="http://schemas.microsoft.com/office/drawing/2010/main" val="0"/>
@@ -1395,8 +1587,6 @@
     </w:p>
     <w:p>
       <w:pPr>
-        <w:pStyle w:val="Prrafodelista"/>
-        <w:ind w:left="1429"/>
         <w:rPr>
           <w:b/>
           <w:bCs/>
@@ -1409,6 +1599,7 @@
         <w:rPr>
           <w:noProof/>
         </w:rPr>
+        <w:lastRenderedPageBreak/>
         <w:drawing>
           <wp:anchor distT="0" distB="0" distL="114300" distR="114300" simplePos="0" relativeHeight="251658240" behindDoc="0" locked="0" layoutInCell="1" allowOverlap="1" wp14:anchorId="12803F26" wp14:editId="45F4545E">
             <wp:simplePos x="0" y="0"/>
@@ -1433,7 +1624,7 @@
                     <pic:cNvPicPr/>
                   </pic:nvPicPr>
                   <pic:blipFill>
-                    <a:blip r:embed="rId19" cstate="print">
+                    <a:blip r:embed="rId22" cstate="print">
                       <a:extLst>
                         <a:ext uri="{28A0092B-C50C-407E-A947-70E740481C1C}">
                           <a14:useLocalDpi xmlns:a14="http://schemas.microsoft.com/office/drawing/2010/main" val="0"/>
@@ -1572,7 +1763,6 @@
         <w:rPr>
           <w:noProof/>
         </w:rPr>
-        <w:lastRenderedPageBreak/>
         <w:drawing>
           <wp:inline distT="0" distB="0" distL="0" distR="0" wp14:anchorId="38017356" wp14:editId="156764BA">
             <wp:extent cx="2417054" cy="3336878"/>
@@ -1589,7 +1779,7 @@
                     <pic:cNvPicPr/>
                   </pic:nvPicPr>
                   <pic:blipFill>
-                    <a:blip r:embed="rId20"/>
+                    <a:blip r:embed="rId23"/>
                     <a:stretch>
                       <a:fillRect/>
                     </a:stretch>
@@ -1626,6 +1816,7 @@
         <w:rPr>
           <w:noProof/>
         </w:rPr>
+        <w:lastRenderedPageBreak/>
         <w:drawing>
           <wp:inline distT="0" distB="0" distL="0" distR="0" wp14:anchorId="4A9C7268" wp14:editId="0D9F8B55">
             <wp:extent cx="2511188" cy="1858998"/>
@@ -1642,7 +1833,7 @@
                     <pic:cNvPicPr/>
                   </pic:nvPicPr>
                   <pic:blipFill>
-                    <a:blip r:embed="rId21"/>
+                    <a:blip r:embed="rId24"/>
                     <a:stretch>
                       <a:fillRect/>
                     </a:stretch>
@@ -1721,7 +1912,7 @@
                     <pic:cNvPicPr/>
                   </pic:nvPicPr>
                   <pic:blipFill>
-                    <a:blip r:embed="rId22"/>
+                    <a:blip r:embed="rId25"/>
                     <a:stretch>
                       <a:fillRect/>
                     </a:stretch>
@@ -1784,7 +1975,6 @@
         <w:rPr>
           <w:noProof/>
         </w:rPr>
-        <w:lastRenderedPageBreak/>
         <w:drawing>
           <wp:inline distT="0" distB="0" distL="0" distR="0" wp14:anchorId="1978D12C" wp14:editId="4FB5E87C">
             <wp:extent cx="2665715" cy="2927445"/>
@@ -1803,7 +1993,7 @@
                     </pic:cNvPicPr>
                   </pic:nvPicPr>
                   <pic:blipFill>
-                    <a:blip r:embed="rId23" cstate="print">
+                    <a:blip r:embed="rId26" cstate="print">
                       <a:extLst>
                         <a:ext uri="{28A0092B-C50C-407E-A947-70E740481C1C}">
                           <a14:useLocalDpi xmlns:a14="http://schemas.microsoft.com/office/drawing/2010/main" val="0"/>
@@ -1851,6 +2041,7 @@
         <w:rPr>
           <w:noProof/>
         </w:rPr>
+        <w:lastRenderedPageBreak/>
         <w:drawing>
           <wp:inline distT="0" distB="0" distL="0" distR="0" wp14:anchorId="2439A4B3" wp14:editId="2CF68B10">
             <wp:extent cx="3295934" cy="1766283"/>
@@ -1869,7 +2060,7 @@
                     </pic:cNvPicPr>
                   </pic:nvPicPr>
                   <pic:blipFill>
-                    <a:blip r:embed="rId24">
+                    <a:blip r:embed="rId27">
                       <a:extLst>
                         <a:ext uri="{28A0092B-C50C-407E-A947-70E740481C1C}">
                           <a14:useLocalDpi xmlns:a14="http://schemas.microsoft.com/office/drawing/2010/main" val="0"/>
@@ -2000,7 +2191,7 @@
                     <pic:cNvPicPr/>
                   </pic:nvPicPr>
                   <pic:blipFill>
-                    <a:blip r:embed="rId25"/>
+                    <a:blip r:embed="rId28"/>
                     <a:stretch>
                       <a:fillRect/>
                     </a:stretch>
@@ -2054,7 +2245,7 @@
                     <pic:cNvPicPr/>
                   </pic:nvPicPr>
                   <pic:blipFill>
-                    <a:blip r:embed="rId26"/>
+                    <a:blip r:embed="rId29"/>
                     <a:stretch>
                       <a:fillRect/>
                     </a:stretch>
@@ -2107,7 +2298,7 @@
                     <pic:cNvPicPr/>
                   </pic:nvPicPr>
                   <pic:blipFill>
-                    <a:blip r:embed="rId27"/>
+                    <a:blip r:embed="rId30"/>
                     <a:stretch>
                       <a:fillRect/>
                     </a:stretch>
@@ -2186,7 +2377,7 @@
                     <pic:cNvPicPr/>
                   </pic:nvPicPr>
                   <pic:blipFill>
-                    <a:blip r:embed="rId28"/>
+                    <a:blip r:embed="rId31"/>
                     <a:stretch>
                       <a:fillRect/>
                     </a:stretch>
@@ -2268,7 +2459,7 @@
                     </pic:cNvPicPr>
                   </pic:nvPicPr>
                   <pic:blipFill>
-                    <a:blip r:embed="rId29" cstate="print">
+                    <a:blip r:embed="rId32" cstate="print">
                       <a:extLst>
                         <a:ext uri="{28A0092B-C50C-407E-A947-70E740481C1C}">
                           <a14:useLocalDpi xmlns:a14="http://schemas.microsoft.com/office/drawing/2010/main" val="0"/>
@@ -2334,7 +2525,7 @@
                     </pic:cNvPicPr>
                   </pic:nvPicPr>
                   <pic:blipFill>
-                    <a:blip r:embed="rId30">
+                    <a:blip r:embed="rId33">
                       <a:extLst>
                         <a:ext uri="{28A0092B-C50C-407E-A947-70E740481C1C}">
                           <a14:useLocalDpi xmlns:a14="http://schemas.microsoft.com/office/drawing/2010/main" val="0"/>
@@ -2455,7 +2646,7 @@
                     <pic:cNvPicPr/>
                   </pic:nvPicPr>
                   <pic:blipFill>
-                    <a:blip r:embed="rId31"/>
+                    <a:blip r:embed="rId34"/>
                     <a:stretch>
                       <a:fillRect/>
                     </a:stretch>
@@ -2509,7 +2700,7 @@
                     <pic:cNvPicPr/>
                   </pic:nvPicPr>
                   <pic:blipFill>
-                    <a:blip r:embed="rId32"/>
+                    <a:blip r:embed="rId35"/>
                     <a:stretch>
                       <a:fillRect/>
                     </a:stretch>
@@ -2562,7 +2753,7 @@
                     <pic:cNvPicPr/>
                   </pic:nvPicPr>
                   <pic:blipFill>
-                    <a:blip r:embed="rId33"/>
+                    <a:blip r:embed="rId36"/>
                     <a:stretch>
                       <a:fillRect/>
                     </a:stretch>
@@ -2641,7 +2832,7 @@
                     <pic:cNvPicPr/>
                   </pic:nvPicPr>
                   <pic:blipFill>
-                    <a:blip r:embed="rId34"/>
+                    <a:blip r:embed="rId37"/>
                     <a:stretch>
                       <a:fillRect/>
                     </a:stretch>
@@ -2723,7 +2914,7 @@
                     </pic:cNvPicPr>
                   </pic:nvPicPr>
                   <pic:blipFill>
-                    <a:blip r:embed="rId35" cstate="print">
+                    <a:blip r:embed="rId38" cstate="print">
                       <a:extLst>
                         <a:ext uri="{28A0092B-C50C-407E-A947-70E740481C1C}">
                           <a14:useLocalDpi xmlns:a14="http://schemas.microsoft.com/office/drawing/2010/main" val="0"/>
@@ -2789,7 +2980,7 @@
                     </pic:cNvPicPr>
                   </pic:nvPicPr>
                   <pic:blipFill>
-                    <a:blip r:embed="rId36">
+                    <a:blip r:embed="rId39">
                       <a:extLst>
                         <a:ext uri="{28A0092B-C50C-407E-A947-70E740481C1C}">
                           <a14:useLocalDpi xmlns:a14="http://schemas.microsoft.com/office/drawing/2010/main" val="0"/>
@@ -2859,38 +3050,51 @@
     </w:p>
     <w:p>
       <w:pPr>
-        <w:rPr>
-          <w:b/>
-          <w:bCs/>
-          <w:sz w:val="24"/>
-          <w:szCs w:val="24"/>
-          <w:lang w:val="en-US"/>
-        </w:rPr>
-      </w:pPr>
-    </w:p>
-    <w:p>
-      <w:pPr>
-        <w:rPr>
-          <w:b/>
-          <w:bCs/>
-          <w:sz w:val="24"/>
-          <w:szCs w:val="24"/>
-          <w:lang w:val="en-US"/>
-        </w:rPr>
-      </w:pPr>
-      <w:r>
-        <w:rPr>
-          <w:b/>
-          <w:bCs/>
-          <w:sz w:val="24"/>
-          <w:szCs w:val="24"/>
-          <w:lang w:val="en-US"/>
+        <w:pStyle w:val="Prrafodelista"/>
+        <w:numPr>
+          <w:ilvl w:val="0"/>
+          <w:numId w:val="1"/>
+        </w:numPr>
+        <w:rPr>
+          <w:b/>
+          <w:bCs/>
+          <w:sz w:val="24"/>
+          <w:szCs w:val="24"/>
+          <w:lang w:val="en-US"/>
+        </w:rPr>
+      </w:pPr>
+      <w:r>
+        <w:rPr>
+          <w:b/>
+          <w:bCs/>
+          <w:sz w:val="24"/>
+          <w:szCs w:val="24"/>
+          <w:lang w:val="en-US"/>
+        </w:rPr>
+        <w:t>Code</w:t>
+      </w:r>
+    </w:p>
+    <w:p>
+      <w:pPr>
+        <w:pStyle w:val="Prrafodelista"/>
+        <w:ind w:left="1429"/>
+        <w:rPr>
+          <w:b/>
+          <w:bCs/>
+          <w:sz w:val="24"/>
+          <w:szCs w:val="24"/>
+          <w:lang w:val="en-US"/>
+        </w:rPr>
+      </w:pPr>
+      <w:r>
+        <w:rPr>
+          <w:noProof/>
         </w:rPr>
         <w:drawing>
-          <wp:inline distT="0" distB="0" distL="0" distR="0" wp14:anchorId="5228BA88" wp14:editId="7F88C753">
-            <wp:extent cx="3962953" cy="1629002"/>
-            <wp:effectExtent l="0" t="0" r="0" b="9525"/>
-            <wp:docPr id="8" name="Imagen 8" descr="Interfaz de usuario gráfica, Texto&#10;&#10;Descripción generada automáticamente"/>
+          <wp:inline distT="0" distB="0" distL="0" distR="0" wp14:anchorId="007B0FB7" wp14:editId="7FB48E87">
+            <wp:extent cx="2004714" cy="1946606"/>
+            <wp:effectExtent l="0" t="0" r="0" b="0"/>
+            <wp:docPr id="40" name="Imagen 40" descr="Texto&#10;&#10;Descripción generada automáticamente"/>
             <wp:cNvGraphicFramePr>
               <a:graphicFrameLocks xmlns:a="http://schemas.openxmlformats.org/drawingml/2006/main" noChangeAspect="1"/>
             </wp:cNvGraphicFramePr>
@@ -2898,11 +3102,11 @@
               <a:graphicData uri="http://schemas.openxmlformats.org/drawingml/2006/picture">
                 <pic:pic xmlns:pic="http://schemas.openxmlformats.org/drawingml/2006/picture">
                   <pic:nvPicPr>
-                    <pic:cNvPr id="8" name="Imagen 8" descr="Interfaz de usuario gráfica, Texto&#10;&#10;Descripción generada automáticamente"/>
+                    <pic:cNvPr id="40" name="Imagen 40" descr="Texto&#10;&#10;Descripción generada automáticamente"/>
                     <pic:cNvPicPr/>
                   </pic:nvPicPr>
                   <pic:blipFill>
-                    <a:blip r:embed="rId37"/>
+                    <a:blip r:embed="rId40"/>
                     <a:stretch>
                       <a:fillRect/>
                     </a:stretch>
@@ -2910,7 +3114,7 @@
                   <pic:spPr>
                     <a:xfrm>
                       <a:off x="0" y="0"/>
-                      <a:ext cx="3962953" cy="1629002"/>
+                      <a:ext cx="2012285" cy="1953957"/>
                     </a:xfrm>
                     <a:prstGeom prst="rect">
                       <a:avLst/>
@@ -2925,6 +3129,121 @@
     </w:p>
     <w:p>
       <w:pPr>
+        <w:pStyle w:val="Prrafodelista"/>
+        <w:numPr>
+          <w:ilvl w:val="0"/>
+          <w:numId w:val="1"/>
+        </w:numPr>
+        <w:rPr>
+          <w:b/>
+          <w:bCs/>
+          <w:sz w:val="24"/>
+          <w:szCs w:val="24"/>
+          <w:lang w:val="en-US"/>
+        </w:rPr>
+      </w:pPr>
+      <w:r>
+        <w:rPr>
+          <w:b/>
+          <w:bCs/>
+          <w:sz w:val="24"/>
+          <w:szCs w:val="24"/>
+          <w:lang w:val="en-US"/>
+        </w:rPr>
+        <w:t>Results</w:t>
+      </w:r>
+    </w:p>
+    <w:p>
+      <w:pPr>
+        <w:pStyle w:val="Prrafodelista"/>
+        <w:ind w:left="1429"/>
+        <w:rPr>
+          <w:b/>
+          <w:bCs/>
+          <w:sz w:val="24"/>
+          <w:szCs w:val="24"/>
+          <w:lang w:val="en-US"/>
+        </w:rPr>
+      </w:pPr>
+      <w:r>
+        <w:rPr>
+          <w:noProof/>
+        </w:rPr>
+        <w:lastRenderedPageBreak/>
+        <w:drawing>
+          <wp:inline distT="0" distB="0" distL="0" distR="0" wp14:anchorId="40B7A087" wp14:editId="0604A37B">
+            <wp:extent cx="2126663" cy="802204"/>
+            <wp:effectExtent l="0" t="0" r="6985" b="0"/>
+            <wp:docPr id="41" name="Imagen 41" descr="Texto&#10;&#10;Descripción generada automáticamente"/>
+            <wp:cNvGraphicFramePr>
+              <a:graphicFrameLocks xmlns:a="http://schemas.openxmlformats.org/drawingml/2006/main" noChangeAspect="1"/>
+            </wp:cNvGraphicFramePr>
+            <a:graphic xmlns:a="http://schemas.openxmlformats.org/drawingml/2006/main">
+              <a:graphicData uri="http://schemas.openxmlformats.org/drawingml/2006/picture">
+                <pic:pic xmlns:pic="http://schemas.openxmlformats.org/drawingml/2006/picture">
+                  <pic:nvPicPr>
+                    <pic:cNvPr id="41" name="Imagen 41" descr="Texto&#10;&#10;Descripción generada automáticamente"/>
+                    <pic:cNvPicPr>
+                      <a:picLocks noChangeAspect="1" noChangeArrowheads="1"/>
+                    </pic:cNvPicPr>
+                  </pic:nvPicPr>
+                  <pic:blipFill>
+                    <a:blip r:embed="rId41">
+                      <a:extLst>
+                        <a:ext uri="{28A0092B-C50C-407E-A947-70E740481C1C}">
+                          <a14:useLocalDpi xmlns:a14="http://schemas.microsoft.com/office/drawing/2010/main" val="0"/>
+                        </a:ext>
+                      </a:extLst>
+                    </a:blip>
+                    <a:srcRect/>
+                    <a:stretch>
+                      <a:fillRect/>
+                    </a:stretch>
+                  </pic:blipFill>
+                  <pic:spPr bwMode="auto">
+                    <a:xfrm>
+                      <a:off x="0" y="0"/>
+                      <a:ext cx="2151727" cy="811658"/>
+                    </a:xfrm>
+                    <a:prstGeom prst="rect">
+                      <a:avLst/>
+                    </a:prstGeom>
+                    <a:noFill/>
+                    <a:ln>
+                      <a:noFill/>
+                    </a:ln>
+                  </pic:spPr>
+                </pic:pic>
+              </a:graphicData>
+            </a:graphic>
+          </wp:inline>
+        </w:drawing>
+      </w:r>
+    </w:p>
+    <w:p>
+      <w:pPr>
+        <w:rPr>
+          <w:b/>
+          <w:bCs/>
+          <w:sz w:val="24"/>
+          <w:szCs w:val="24"/>
+          <w:lang w:val="en-US"/>
+        </w:rPr>
+      </w:pPr>
+    </w:p>
+    <w:p>
+      <w:pPr>
+        <w:rPr>
+          <w:b/>
+          <w:bCs/>
+          <w:sz w:val="24"/>
+          <w:szCs w:val="24"/>
+          <w:lang w:val="en-US"/>
+        </w:rPr>
+      </w:pPr>
+    </w:p>
+    <w:p>
+      <w:pPr>
         <w:rPr>
           <w:b/>
           <w:bCs/>
@@ -2946,27 +3265,465 @@
     </w:p>
     <w:p>
       <w:pPr>
-        <w:rPr>
-          <w:b/>
-          <w:bCs/>
-          <w:sz w:val="24"/>
-          <w:szCs w:val="24"/>
-          <w:lang w:val="en-US"/>
-        </w:rPr>
-      </w:pPr>
-      <w:r>
-        <w:rPr>
-          <w:b/>
-          <w:bCs/>
-          <w:sz w:val="24"/>
-          <w:szCs w:val="24"/>
-          <w:lang w:val="en-US"/>
-        </w:rPr>
+        <w:pStyle w:val="Prrafodelista"/>
+        <w:numPr>
+          <w:ilvl w:val="0"/>
+          <w:numId w:val="1"/>
+        </w:numPr>
+        <w:rPr>
+          <w:b/>
+          <w:bCs/>
+          <w:sz w:val="24"/>
+          <w:szCs w:val="24"/>
+          <w:lang w:val="en-US"/>
+        </w:rPr>
+      </w:pPr>
+      <w:r>
+        <w:rPr>
+          <w:b/>
+          <w:bCs/>
+          <w:sz w:val="24"/>
+          <w:szCs w:val="24"/>
+          <w:lang w:val="en-US"/>
+        </w:rPr>
+        <w:t>Code</w:t>
+      </w:r>
+    </w:p>
+    <w:p>
+      <w:pPr>
+        <w:pStyle w:val="Prrafodelista"/>
+        <w:ind w:left="1429"/>
+        <w:rPr>
+          <w:b/>
+          <w:bCs/>
+          <w:sz w:val="24"/>
+          <w:szCs w:val="24"/>
+          <w:lang w:val="en-US"/>
+        </w:rPr>
+      </w:pPr>
+      <w:r>
+        <w:rPr>
+          <w:noProof/>
+        </w:rPr>
+        <w:drawing>
+          <wp:inline distT="0" distB="0" distL="0" distR="0" wp14:anchorId="354665F0" wp14:editId="7EBB2191">
+            <wp:extent cx="2789033" cy="2619784"/>
+            <wp:effectExtent l="0" t="0" r="0" b="9525"/>
+            <wp:docPr id="42" name="Imagen 42" descr="Texto&#10;&#10;Descripción generada automáticamente"/>
+            <wp:cNvGraphicFramePr>
+              <a:graphicFrameLocks xmlns:a="http://schemas.openxmlformats.org/drawingml/2006/main" noChangeAspect="1"/>
+            </wp:cNvGraphicFramePr>
+            <a:graphic xmlns:a="http://schemas.openxmlformats.org/drawingml/2006/main">
+              <a:graphicData uri="http://schemas.openxmlformats.org/drawingml/2006/picture">
+                <pic:pic xmlns:pic="http://schemas.openxmlformats.org/drawingml/2006/picture">
+                  <pic:nvPicPr>
+                    <pic:cNvPr id="42" name="Imagen 42" descr="Texto&#10;&#10;Descripción generada automáticamente"/>
+                    <pic:cNvPicPr/>
+                  </pic:nvPicPr>
+                  <pic:blipFill>
+                    <a:blip r:embed="rId42"/>
+                    <a:stretch>
+                      <a:fillRect/>
+                    </a:stretch>
+                  </pic:blipFill>
+                  <pic:spPr>
+                    <a:xfrm>
+                      <a:off x="0" y="0"/>
+                      <a:ext cx="2794264" cy="2624698"/>
+                    </a:xfrm>
+                    <a:prstGeom prst="rect">
+                      <a:avLst/>
+                    </a:prstGeom>
+                  </pic:spPr>
+                </pic:pic>
+              </a:graphicData>
+            </a:graphic>
+          </wp:inline>
+        </w:drawing>
+      </w:r>
+    </w:p>
+    <w:p>
+      <w:pPr>
+        <w:pStyle w:val="Prrafodelista"/>
+        <w:ind w:left="1429"/>
+        <w:rPr>
+          <w:b/>
+          <w:bCs/>
+          <w:sz w:val="24"/>
+          <w:szCs w:val="24"/>
+          <w:lang w:val="en-US"/>
+        </w:rPr>
+      </w:pPr>
+      <w:r>
+        <w:rPr>
+          <w:noProof/>
+        </w:rPr>
+        <w:drawing>
+          <wp:inline distT="0" distB="0" distL="0" distR="0" wp14:anchorId="30DBE85C" wp14:editId="2441794A">
+            <wp:extent cx="3124668" cy="903350"/>
+            <wp:effectExtent l="0" t="0" r="0" b="0"/>
+            <wp:docPr id="43" name="Imagen 43" descr="Texto&#10;&#10;Descripción generada automáticamente"/>
+            <wp:cNvGraphicFramePr>
+              <a:graphicFrameLocks xmlns:a="http://schemas.openxmlformats.org/drawingml/2006/main" noChangeAspect="1"/>
+            </wp:cNvGraphicFramePr>
+            <a:graphic xmlns:a="http://schemas.openxmlformats.org/drawingml/2006/main">
+              <a:graphicData uri="http://schemas.openxmlformats.org/drawingml/2006/picture">
+                <pic:pic xmlns:pic="http://schemas.openxmlformats.org/drawingml/2006/picture">
+                  <pic:nvPicPr>
+                    <pic:cNvPr id="43" name="Imagen 43" descr="Texto&#10;&#10;Descripción generada automáticamente"/>
+                    <pic:cNvPicPr/>
+                  </pic:nvPicPr>
+                  <pic:blipFill>
+                    <a:blip r:embed="rId43"/>
+                    <a:stretch>
+                      <a:fillRect/>
+                    </a:stretch>
+                  </pic:blipFill>
+                  <pic:spPr>
+                    <a:xfrm>
+                      <a:off x="0" y="0"/>
+                      <a:ext cx="3137143" cy="906957"/>
+                    </a:xfrm>
+                    <a:prstGeom prst="rect">
+                      <a:avLst/>
+                    </a:prstGeom>
+                  </pic:spPr>
+                </pic:pic>
+              </a:graphicData>
+            </a:graphic>
+          </wp:inline>
+        </w:drawing>
+      </w:r>
+    </w:p>
+    <w:p>
+      <w:pPr>
+        <w:pStyle w:val="Prrafodelista"/>
+        <w:numPr>
+          <w:ilvl w:val="0"/>
+          <w:numId w:val="1"/>
+        </w:numPr>
+        <w:rPr>
+          <w:b/>
+          <w:bCs/>
+          <w:sz w:val="24"/>
+          <w:szCs w:val="24"/>
+          <w:lang w:val="en-US"/>
+        </w:rPr>
+      </w:pPr>
+      <w:r>
+        <w:rPr>
+          <w:b/>
+          <w:bCs/>
+          <w:sz w:val="24"/>
+          <w:szCs w:val="24"/>
+          <w:lang w:val="en-US"/>
+        </w:rPr>
+        <w:t>Results</w:t>
+      </w:r>
+    </w:p>
+    <w:p>
+      <w:pPr>
+        <w:pStyle w:val="Prrafodelista"/>
+        <w:ind w:left="1429"/>
+        <w:rPr>
+          <w:b/>
+          <w:bCs/>
+          <w:sz w:val="24"/>
+          <w:szCs w:val="24"/>
+          <w:lang w:val="en-US"/>
+        </w:rPr>
+      </w:pPr>
+      <w:r>
+        <w:rPr>
+          <w:noProof/>
+        </w:rPr>
+        <w:drawing>
+          <wp:inline distT="0" distB="0" distL="0" distR="0" wp14:anchorId="3F6F87F0" wp14:editId="02A1A9CA">
+            <wp:extent cx="3657600" cy="1187157"/>
+            <wp:effectExtent l="0" t="0" r="0" b="0"/>
+            <wp:docPr id="44" name="Imagen 44" descr="Texto&#10;&#10;Descripción generada automáticamente"/>
+            <wp:cNvGraphicFramePr>
+              <a:graphicFrameLocks xmlns:a="http://schemas.openxmlformats.org/drawingml/2006/main" noChangeAspect="1"/>
+            </wp:cNvGraphicFramePr>
+            <a:graphic xmlns:a="http://schemas.openxmlformats.org/drawingml/2006/main">
+              <a:graphicData uri="http://schemas.openxmlformats.org/drawingml/2006/picture">
+                <pic:pic xmlns:pic="http://schemas.openxmlformats.org/drawingml/2006/picture">
+                  <pic:nvPicPr>
+                    <pic:cNvPr id="44" name="Imagen 44" descr="Texto&#10;&#10;Descripción generada automáticamente"/>
+                    <pic:cNvPicPr>
+                      <a:picLocks noChangeAspect="1" noChangeArrowheads="1"/>
+                    </pic:cNvPicPr>
+                  </pic:nvPicPr>
+                  <pic:blipFill>
+                    <a:blip r:embed="rId44">
+                      <a:extLst>
+                        <a:ext uri="{28A0092B-C50C-407E-A947-70E740481C1C}">
+                          <a14:useLocalDpi xmlns:a14="http://schemas.microsoft.com/office/drawing/2010/main" val="0"/>
+                        </a:ext>
+                      </a:extLst>
+                    </a:blip>
+                    <a:srcRect/>
+                    <a:stretch>
+                      <a:fillRect/>
+                    </a:stretch>
+                  </pic:blipFill>
+                  <pic:spPr bwMode="auto">
+                    <a:xfrm>
+                      <a:off x="0" y="0"/>
+                      <a:ext cx="3678433" cy="1193919"/>
+                    </a:xfrm>
+                    <a:prstGeom prst="rect">
+                      <a:avLst/>
+                    </a:prstGeom>
+                    <a:noFill/>
+                    <a:ln>
+                      <a:noFill/>
+                    </a:ln>
+                  </pic:spPr>
+                </pic:pic>
+              </a:graphicData>
+            </a:graphic>
+          </wp:inline>
+        </w:drawing>
+      </w:r>
+    </w:p>
+    <w:p>
+      <w:pPr>
+        <w:rPr>
+          <w:b/>
+          <w:bCs/>
+          <w:sz w:val="24"/>
+          <w:szCs w:val="24"/>
+          <w:lang w:val="en-US"/>
+        </w:rPr>
+      </w:pPr>
+    </w:p>
+    <w:p>
+      <w:pPr>
+        <w:rPr>
+          <w:b/>
+          <w:bCs/>
+          <w:sz w:val="24"/>
+          <w:szCs w:val="24"/>
+          <w:lang w:val="en-US"/>
+        </w:rPr>
+      </w:pPr>
+    </w:p>
+    <w:p>
+      <w:pPr>
+        <w:rPr>
+          <w:b/>
+          <w:bCs/>
+          <w:sz w:val="24"/>
+          <w:szCs w:val="24"/>
+          <w:lang w:val="en-US"/>
+        </w:rPr>
+      </w:pPr>
+    </w:p>
+    <w:p>
+      <w:pPr>
+        <w:rPr>
+          <w:b/>
+          <w:bCs/>
+          <w:sz w:val="24"/>
+          <w:szCs w:val="24"/>
+          <w:lang w:val="en-US"/>
+        </w:rPr>
+      </w:pPr>
+    </w:p>
+    <w:p>
+      <w:pPr>
+        <w:rPr>
+          <w:b/>
+          <w:bCs/>
+          <w:sz w:val="24"/>
+          <w:szCs w:val="24"/>
+          <w:lang w:val="en-US"/>
+        </w:rPr>
+      </w:pPr>
+      <w:r>
+        <w:rPr>
+          <w:b/>
+          <w:bCs/>
+          <w:sz w:val="24"/>
+          <w:szCs w:val="24"/>
+          <w:lang w:val="en-US"/>
+        </w:rPr>
+        <w:lastRenderedPageBreak/>
         <w:t>Lagrange</w:t>
       </w:r>
     </w:p>
     <w:p>
       <w:pPr>
+        <w:pStyle w:val="Prrafodelista"/>
+        <w:numPr>
+          <w:ilvl w:val="0"/>
+          <w:numId w:val="1"/>
+        </w:numPr>
+        <w:rPr>
+          <w:b/>
+          <w:bCs/>
+          <w:sz w:val="24"/>
+          <w:szCs w:val="24"/>
+          <w:lang w:val="en-US"/>
+        </w:rPr>
+      </w:pPr>
+      <w:r>
+        <w:rPr>
+          <w:b/>
+          <w:bCs/>
+          <w:sz w:val="24"/>
+          <w:szCs w:val="24"/>
+          <w:lang w:val="en-US"/>
+        </w:rPr>
+        <w:t>Code</w:t>
+      </w:r>
+    </w:p>
+    <w:p>
+      <w:pPr>
+        <w:pStyle w:val="Prrafodelista"/>
+        <w:ind w:left="1429"/>
+        <w:rPr>
+          <w:b/>
+          <w:bCs/>
+          <w:sz w:val="24"/>
+          <w:szCs w:val="24"/>
+          <w:lang w:val="en-US"/>
+        </w:rPr>
+      </w:pPr>
+      <w:r>
+        <w:rPr>
+          <w:noProof/>
+        </w:rPr>
+        <w:drawing>
+          <wp:inline distT="0" distB="0" distL="0" distR="0" wp14:anchorId="3FBEFEC5" wp14:editId="506EF6EC">
+            <wp:extent cx="3165556" cy="4942248"/>
+            <wp:effectExtent l="0" t="0" r="0" b="0"/>
+            <wp:docPr id="45" name="Imagen 45" descr="Texto&#10;&#10;Descripción generada automáticamente"/>
+            <wp:cNvGraphicFramePr>
+              <a:graphicFrameLocks xmlns:a="http://schemas.openxmlformats.org/drawingml/2006/main" noChangeAspect="1"/>
+            </wp:cNvGraphicFramePr>
+            <a:graphic xmlns:a="http://schemas.openxmlformats.org/drawingml/2006/main">
+              <a:graphicData uri="http://schemas.openxmlformats.org/drawingml/2006/picture">
+                <pic:pic xmlns:pic="http://schemas.openxmlformats.org/drawingml/2006/picture">
+                  <pic:nvPicPr>
+                    <pic:cNvPr id="45" name="Imagen 45" descr="Texto&#10;&#10;Descripción generada automáticamente"/>
+                    <pic:cNvPicPr/>
+                  </pic:nvPicPr>
+                  <pic:blipFill>
+                    <a:blip r:embed="rId45"/>
+                    <a:stretch>
+                      <a:fillRect/>
+                    </a:stretch>
+                  </pic:blipFill>
+                  <pic:spPr>
+                    <a:xfrm>
+                      <a:off x="0" y="0"/>
+                      <a:ext cx="3172111" cy="4952482"/>
+                    </a:xfrm>
+                    <a:prstGeom prst="rect">
+                      <a:avLst/>
+                    </a:prstGeom>
+                  </pic:spPr>
+                </pic:pic>
+              </a:graphicData>
+            </a:graphic>
+          </wp:inline>
+        </w:drawing>
+      </w:r>
+    </w:p>
+    <w:p>
+      <w:pPr>
+        <w:pStyle w:val="Prrafodelista"/>
+        <w:numPr>
+          <w:ilvl w:val="0"/>
+          <w:numId w:val="1"/>
+        </w:numPr>
+        <w:rPr>
+          <w:b/>
+          <w:bCs/>
+          <w:sz w:val="24"/>
+          <w:szCs w:val="24"/>
+          <w:lang w:val="en-US"/>
+        </w:rPr>
+      </w:pPr>
+      <w:r>
+        <w:rPr>
+          <w:b/>
+          <w:bCs/>
+          <w:sz w:val="24"/>
+          <w:szCs w:val="24"/>
+          <w:lang w:val="en-US"/>
+        </w:rPr>
+        <w:t>Pseudo Code</w:t>
+      </w:r>
+    </w:p>
+    <w:p>
+      <w:pPr>
+        <w:pStyle w:val="Prrafodelista"/>
+        <w:ind w:left="1429"/>
+        <w:rPr>
+          <w:b/>
+          <w:bCs/>
+          <w:sz w:val="24"/>
+          <w:szCs w:val="24"/>
+          <w:lang w:val="en-US"/>
+        </w:rPr>
+      </w:pPr>
+      <w:r>
+        <w:rPr>
+          <w:noProof/>
+        </w:rPr>
+        <w:drawing>
+          <wp:inline distT="0" distB="0" distL="0" distR="0" wp14:anchorId="04993D9E" wp14:editId="236F4367">
+            <wp:extent cx="2154170" cy="2488798"/>
+            <wp:effectExtent l="0" t="0" r="0" b="6985"/>
+            <wp:docPr id="46" name="Imagen 46"/>
+            <wp:cNvGraphicFramePr>
+              <a:graphicFrameLocks xmlns:a="http://schemas.openxmlformats.org/drawingml/2006/main" noChangeAspect="1"/>
+            </wp:cNvGraphicFramePr>
+            <a:graphic xmlns:a="http://schemas.openxmlformats.org/drawingml/2006/main">
+              <a:graphicData uri="http://schemas.openxmlformats.org/drawingml/2006/picture">
+                <pic:pic xmlns:pic="http://schemas.openxmlformats.org/drawingml/2006/picture">
+                  <pic:nvPicPr>
+                    <pic:cNvPr id="1" name=""/>
+                    <pic:cNvPicPr/>
+                  </pic:nvPicPr>
+                  <pic:blipFill>
+                    <a:blip r:embed="rId46"/>
+                    <a:stretch>
+                      <a:fillRect/>
+                    </a:stretch>
+                  </pic:blipFill>
+                  <pic:spPr>
+                    <a:xfrm>
+                      <a:off x="0" y="0"/>
+                      <a:ext cx="2163751" cy="2499867"/>
+                    </a:xfrm>
+                    <a:prstGeom prst="rect">
+                      <a:avLst/>
+                    </a:prstGeom>
+                  </pic:spPr>
+                </pic:pic>
+              </a:graphicData>
+            </a:graphic>
+          </wp:inline>
+        </w:drawing>
+      </w:r>
+    </w:p>
+    <w:p>
+      <w:pPr>
+        <w:rPr>
+          <w:b/>
+          <w:bCs/>
+          <w:sz w:val="24"/>
+          <w:szCs w:val="24"/>
+          <w:lang w:val="en-US"/>
+        </w:rPr>
+      </w:pPr>
+    </w:p>
+    <w:p>
+      <w:pPr>
         <w:rPr>
           <w:b/>
           <w:bCs/>
@@ -2988,6 +3745,265 @@
     </w:p>
     <w:p>
       <w:pPr>
+        <w:pStyle w:val="Prrafodelista"/>
+        <w:numPr>
+          <w:ilvl w:val="0"/>
+          <w:numId w:val="1"/>
+        </w:numPr>
+        <w:rPr>
+          <w:b/>
+          <w:bCs/>
+          <w:sz w:val="24"/>
+          <w:szCs w:val="24"/>
+          <w:lang w:val="en-US"/>
+        </w:rPr>
+      </w:pPr>
+      <w:r>
+        <w:rPr>
+          <w:b/>
+          <w:bCs/>
+          <w:sz w:val="24"/>
+          <w:szCs w:val="24"/>
+          <w:lang w:val="en-US"/>
+        </w:rPr>
+        <w:t>Code</w:t>
+      </w:r>
+    </w:p>
+    <w:p>
+      <w:pPr>
+        <w:pStyle w:val="Prrafodelista"/>
+        <w:ind w:left="1429"/>
+        <w:rPr>
+          <w:b/>
+          <w:bCs/>
+          <w:sz w:val="24"/>
+          <w:szCs w:val="24"/>
+          <w:lang w:val="en-US"/>
+        </w:rPr>
+      </w:pPr>
+      <w:r>
+        <w:rPr>
+          <w:noProof/>
+        </w:rPr>
+        <w:drawing>
+          <wp:inline distT="0" distB="0" distL="0" distR="0" wp14:anchorId="22A5078F" wp14:editId="1ACEF69F">
+            <wp:extent cx="2978456" cy="3646381"/>
+            <wp:effectExtent l="0" t="0" r="0" b="0"/>
+            <wp:docPr id="47" name="Imagen 47" descr="Texto&#10;&#10;Descripción generada automáticamente"/>
+            <wp:cNvGraphicFramePr>
+              <a:graphicFrameLocks xmlns:a="http://schemas.openxmlformats.org/drawingml/2006/main" noChangeAspect="1"/>
+            </wp:cNvGraphicFramePr>
+            <a:graphic xmlns:a="http://schemas.openxmlformats.org/drawingml/2006/main">
+              <a:graphicData uri="http://schemas.openxmlformats.org/drawingml/2006/picture">
+                <pic:pic xmlns:pic="http://schemas.openxmlformats.org/drawingml/2006/picture">
+                  <pic:nvPicPr>
+                    <pic:cNvPr id="47" name="Imagen 47" descr="Texto&#10;&#10;Descripción generada automáticamente"/>
+                    <pic:cNvPicPr/>
+                  </pic:nvPicPr>
+                  <pic:blipFill>
+                    <a:blip r:embed="rId47"/>
+                    <a:stretch>
+                      <a:fillRect/>
+                    </a:stretch>
+                  </pic:blipFill>
+                  <pic:spPr>
+                    <a:xfrm>
+                      <a:off x="0" y="0"/>
+                      <a:ext cx="2984024" cy="3653197"/>
+                    </a:xfrm>
+                    <a:prstGeom prst="rect">
+                      <a:avLst/>
+                    </a:prstGeom>
+                  </pic:spPr>
+                </pic:pic>
+              </a:graphicData>
+            </a:graphic>
+          </wp:inline>
+        </w:drawing>
+      </w:r>
+    </w:p>
+    <w:p>
+      <w:pPr>
+        <w:pStyle w:val="Prrafodelista"/>
+        <w:numPr>
+          <w:ilvl w:val="0"/>
+          <w:numId w:val="1"/>
+        </w:numPr>
+        <w:rPr>
+          <w:b/>
+          <w:bCs/>
+          <w:sz w:val="24"/>
+          <w:szCs w:val="24"/>
+          <w:lang w:val="en-US"/>
+        </w:rPr>
+      </w:pPr>
+      <w:r>
+        <w:rPr>
+          <w:b/>
+          <w:bCs/>
+          <w:sz w:val="24"/>
+          <w:szCs w:val="24"/>
+          <w:lang w:val="en-US"/>
+        </w:rPr>
+        <w:t>Results</w:t>
+      </w:r>
+    </w:p>
+    <w:p>
+      <w:pPr>
+        <w:pStyle w:val="Prrafodelista"/>
+        <w:ind w:left="1429"/>
+        <w:rPr>
+          <w:b/>
+          <w:bCs/>
+          <w:sz w:val="24"/>
+          <w:szCs w:val="24"/>
+          <w:lang w:val="en-US"/>
+        </w:rPr>
+      </w:pPr>
+      <w:r>
+        <w:rPr>
+          <w:noProof/>
+        </w:rPr>
+        <w:drawing>
+          <wp:inline distT="0" distB="0" distL="0" distR="0" wp14:anchorId="30C78718" wp14:editId="6A65DA7B">
+            <wp:extent cx="2226945" cy="1183640"/>
+            <wp:effectExtent l="0" t="0" r="1905" b="0"/>
+            <wp:docPr id="49" name="Imagen 49" descr="Texto&#10;&#10;Descripción generada automáticamente"/>
+            <wp:cNvGraphicFramePr>
+              <a:graphicFrameLocks xmlns:a="http://schemas.openxmlformats.org/drawingml/2006/main" noChangeAspect="1"/>
+            </wp:cNvGraphicFramePr>
+            <a:graphic xmlns:a="http://schemas.openxmlformats.org/drawingml/2006/main">
+              <a:graphicData uri="http://schemas.openxmlformats.org/drawingml/2006/picture">
+                <pic:pic xmlns:pic="http://schemas.openxmlformats.org/drawingml/2006/picture">
+                  <pic:nvPicPr>
+                    <pic:cNvPr id="49" name="Imagen 49" descr="Texto&#10;&#10;Descripción generada automáticamente"/>
+                    <pic:cNvPicPr>
+                      <a:picLocks noChangeAspect="1" noChangeArrowheads="1"/>
+                    </pic:cNvPicPr>
+                  </pic:nvPicPr>
+                  <pic:blipFill>
+                    <a:blip r:embed="rId48">
+                      <a:extLst>
+                        <a:ext uri="{28A0092B-C50C-407E-A947-70E740481C1C}">
+                          <a14:useLocalDpi xmlns:a14="http://schemas.microsoft.com/office/drawing/2010/main" val="0"/>
+                        </a:ext>
+                      </a:extLst>
+                    </a:blip>
+                    <a:srcRect/>
+                    <a:stretch>
+                      <a:fillRect/>
+                    </a:stretch>
+                  </pic:blipFill>
+                  <pic:spPr bwMode="auto">
+                    <a:xfrm>
+                      <a:off x="0" y="0"/>
+                      <a:ext cx="2226945" cy="1183640"/>
+                    </a:xfrm>
+                    <a:prstGeom prst="rect">
+                      <a:avLst/>
+                    </a:prstGeom>
+                    <a:noFill/>
+                    <a:ln>
+                      <a:noFill/>
+                    </a:ln>
+                  </pic:spPr>
+                </pic:pic>
+              </a:graphicData>
+            </a:graphic>
+          </wp:inline>
+        </w:drawing>
+      </w:r>
+    </w:p>
+    <w:p>
+      <w:pPr>
+        <w:rPr>
+          <w:b/>
+          <w:bCs/>
+          <w:sz w:val="24"/>
+          <w:szCs w:val="24"/>
+          <w:lang w:val="en-US"/>
+        </w:rPr>
+      </w:pPr>
+    </w:p>
+    <w:p>
+      <w:pPr>
+        <w:rPr>
+          <w:b/>
+          <w:bCs/>
+          <w:sz w:val="24"/>
+          <w:szCs w:val="24"/>
+          <w:lang w:val="en-US"/>
+        </w:rPr>
+      </w:pPr>
+    </w:p>
+    <w:p>
+      <w:pPr>
+        <w:rPr>
+          <w:b/>
+          <w:bCs/>
+          <w:sz w:val="24"/>
+          <w:szCs w:val="24"/>
+          <w:lang w:val="en-US"/>
+        </w:rPr>
+      </w:pPr>
+    </w:p>
+    <w:p>
+      <w:pPr>
+        <w:rPr>
+          <w:b/>
+          <w:bCs/>
+          <w:sz w:val="24"/>
+          <w:szCs w:val="24"/>
+          <w:lang w:val="en-US"/>
+        </w:rPr>
+      </w:pPr>
+    </w:p>
+    <w:p>
+      <w:pPr>
+        <w:rPr>
+          <w:b/>
+          <w:bCs/>
+          <w:sz w:val="24"/>
+          <w:szCs w:val="24"/>
+          <w:lang w:val="en-US"/>
+        </w:rPr>
+      </w:pPr>
+    </w:p>
+    <w:p>
+      <w:pPr>
+        <w:rPr>
+          <w:b/>
+          <w:bCs/>
+          <w:sz w:val="24"/>
+          <w:szCs w:val="24"/>
+          <w:lang w:val="en-US"/>
+        </w:rPr>
+      </w:pPr>
+    </w:p>
+    <w:p>
+      <w:pPr>
+        <w:rPr>
+          <w:b/>
+          <w:bCs/>
+          <w:sz w:val="24"/>
+          <w:szCs w:val="24"/>
+          <w:lang w:val="en-US"/>
+        </w:rPr>
+      </w:pPr>
+    </w:p>
+    <w:p>
+      <w:pPr>
+        <w:rPr>
+          <w:b/>
+          <w:bCs/>
+          <w:sz w:val="24"/>
+          <w:szCs w:val="24"/>
+          <w:lang w:val="en-US"/>
+        </w:rPr>
+      </w:pPr>
+    </w:p>
+    <w:p>
+      <w:pPr>
         <w:rPr>
           <w:b/>
           <w:bCs/>
@@ -3005,7 +4021,6 @@
           <w:szCs w:val="24"/>
           <w:lang w:val="en-US"/>
         </w:rPr>
-        <w:lastRenderedPageBreak/>
         <w:t>Cuadratic</w:t>
       </w:r>
       <w:proofErr w:type="spellEnd"/>
@@ -3022,6 +4037,355 @@
     </w:p>
     <w:p>
       <w:pPr>
+        <w:pStyle w:val="Prrafodelista"/>
+        <w:numPr>
+          <w:ilvl w:val="0"/>
+          <w:numId w:val="1"/>
+        </w:numPr>
+        <w:rPr>
+          <w:b/>
+          <w:bCs/>
+          <w:sz w:val="24"/>
+          <w:szCs w:val="24"/>
+          <w:lang w:val="en-US"/>
+        </w:rPr>
+      </w:pPr>
+      <w:r>
+        <w:rPr>
+          <w:b/>
+          <w:bCs/>
+          <w:sz w:val="24"/>
+          <w:szCs w:val="24"/>
+          <w:lang w:val="en-US"/>
+        </w:rPr>
+        <w:t>Code</w:t>
+      </w:r>
+    </w:p>
+    <w:p>
+      <w:pPr>
+        <w:pStyle w:val="Prrafodelista"/>
+        <w:ind w:left="1429"/>
+        <w:rPr>
+          <w:b/>
+          <w:bCs/>
+          <w:sz w:val="24"/>
+          <w:szCs w:val="24"/>
+          <w:lang w:val="en-US"/>
+        </w:rPr>
+      </w:pPr>
+      <w:r>
+        <w:rPr>
+          <w:noProof/>
+        </w:rPr>
+        <w:drawing>
+          <wp:anchor distT="0" distB="0" distL="114300" distR="114300" simplePos="0" relativeHeight="251659264" behindDoc="0" locked="0" layoutInCell="1" allowOverlap="1" wp14:anchorId="69A71902" wp14:editId="5BCCF5DD">
+            <wp:simplePos x="0" y="0"/>
+            <wp:positionH relativeFrom="column">
+              <wp:posOffset>1155622</wp:posOffset>
+            </wp:positionH>
+            <wp:positionV relativeFrom="paragraph">
+              <wp:posOffset>39268</wp:posOffset>
+            </wp:positionV>
+            <wp:extent cx="2405337" cy="2339293"/>
+            <wp:effectExtent l="0" t="0" r="0" b="4445"/>
+            <wp:wrapSquare wrapText="bothSides"/>
+            <wp:docPr id="50" name="Imagen 50" descr="Texto&#10;&#10;Descripción generada automáticamente"/>
+            <wp:cNvGraphicFramePr>
+              <a:graphicFrameLocks xmlns:a="http://schemas.openxmlformats.org/drawingml/2006/main" noChangeAspect="1"/>
+            </wp:cNvGraphicFramePr>
+            <a:graphic xmlns:a="http://schemas.openxmlformats.org/drawingml/2006/main">
+              <a:graphicData uri="http://schemas.openxmlformats.org/drawingml/2006/picture">
+                <pic:pic xmlns:pic="http://schemas.openxmlformats.org/drawingml/2006/picture">
+                  <pic:nvPicPr>
+                    <pic:cNvPr id="50" name="Imagen 50" descr="Texto&#10;&#10;Descripción generada automáticamente"/>
+                    <pic:cNvPicPr/>
+                  </pic:nvPicPr>
+                  <pic:blipFill>
+                    <a:blip r:embed="rId49" cstate="print">
+                      <a:extLst>
+                        <a:ext uri="{28A0092B-C50C-407E-A947-70E740481C1C}">
+                          <a14:useLocalDpi xmlns:a14="http://schemas.microsoft.com/office/drawing/2010/main" val="0"/>
+                        </a:ext>
+                      </a:extLst>
+                    </a:blip>
+                    <a:stretch>
+                      <a:fillRect/>
+                    </a:stretch>
+                  </pic:blipFill>
+                  <pic:spPr>
+                    <a:xfrm>
+                      <a:off x="0" y="0"/>
+                      <a:ext cx="2405337" cy="2339293"/>
+                    </a:xfrm>
+                    <a:prstGeom prst="rect">
+                      <a:avLst/>
+                    </a:prstGeom>
+                  </pic:spPr>
+                </pic:pic>
+              </a:graphicData>
+            </a:graphic>
+            <wp14:sizeRelH relativeFrom="margin">
+              <wp14:pctWidth>0</wp14:pctWidth>
+            </wp14:sizeRelH>
+            <wp14:sizeRelV relativeFrom="margin">
+              <wp14:pctHeight>0</wp14:pctHeight>
+            </wp14:sizeRelV>
+          </wp:anchor>
+        </w:drawing>
+      </w:r>
+    </w:p>
+    <w:p>
+      <w:pPr>
+        <w:rPr>
+          <w:lang w:val="en-US"/>
+        </w:rPr>
+      </w:pPr>
+    </w:p>
+    <w:p>
+      <w:pPr>
+        <w:rPr>
+          <w:lang w:val="en-US"/>
+        </w:rPr>
+      </w:pPr>
+    </w:p>
+    <w:p>
+      <w:pPr>
+        <w:rPr>
+          <w:lang w:val="en-US"/>
+        </w:rPr>
+      </w:pPr>
+    </w:p>
+    <w:p>
+      <w:pPr>
+        <w:rPr>
+          <w:lang w:val="en-US"/>
+        </w:rPr>
+      </w:pPr>
+    </w:p>
+    <w:p>
+      <w:pPr>
+        <w:rPr>
+          <w:lang w:val="en-US"/>
+        </w:rPr>
+      </w:pPr>
+    </w:p>
+    <w:p>
+      <w:pPr>
+        <w:rPr>
+          <w:lang w:val="en-US"/>
+        </w:rPr>
+      </w:pPr>
+    </w:p>
+    <w:p>
+      <w:pPr>
+        <w:pStyle w:val="Prrafodelista"/>
+        <w:ind w:left="1429"/>
+        <w:rPr>
+          <w:b/>
+          <w:bCs/>
+          <w:sz w:val="24"/>
+          <w:szCs w:val="24"/>
+          <w:lang w:val="en-US"/>
+        </w:rPr>
+      </w:pPr>
+    </w:p>
+    <w:p>
+      <w:pPr>
+        <w:pStyle w:val="Prrafodelista"/>
+        <w:ind w:left="1429"/>
+        <w:rPr>
+          <w:b/>
+          <w:bCs/>
+          <w:sz w:val="24"/>
+          <w:szCs w:val="24"/>
+          <w:lang w:val="en-US"/>
+        </w:rPr>
+      </w:pPr>
+    </w:p>
+    <w:p>
+      <w:pPr>
+        <w:rPr>
+          <w:b/>
+          <w:bCs/>
+          <w:sz w:val="24"/>
+          <w:szCs w:val="24"/>
+          <w:lang w:val="en-US"/>
+        </w:rPr>
+      </w:pPr>
+      <w:r>
+        <w:rPr>
+          <w:noProof/>
+        </w:rPr>
+        <w:drawing>
+          <wp:inline distT="0" distB="0" distL="0" distR="0" wp14:anchorId="1C04CE14" wp14:editId="1157E2E5">
+            <wp:extent cx="3214425" cy="2076326"/>
+            <wp:effectExtent l="0" t="0" r="5080" b="635"/>
+            <wp:docPr id="51" name="Imagen 51" descr="Texto&#10;&#10;Descripción generada automáticamente"/>
+            <wp:cNvGraphicFramePr>
+              <a:graphicFrameLocks xmlns:a="http://schemas.openxmlformats.org/drawingml/2006/main" noChangeAspect="1"/>
+            </wp:cNvGraphicFramePr>
+            <a:graphic xmlns:a="http://schemas.openxmlformats.org/drawingml/2006/main">
+              <a:graphicData uri="http://schemas.openxmlformats.org/drawingml/2006/picture">
+                <pic:pic xmlns:pic="http://schemas.openxmlformats.org/drawingml/2006/picture">
+                  <pic:nvPicPr>
+                    <pic:cNvPr id="51" name="Imagen 51" descr="Texto&#10;&#10;Descripción generada automáticamente"/>
+                    <pic:cNvPicPr/>
+                  </pic:nvPicPr>
+                  <pic:blipFill>
+                    <a:blip r:embed="rId50"/>
+                    <a:stretch>
+                      <a:fillRect/>
+                    </a:stretch>
+                  </pic:blipFill>
+                  <pic:spPr>
+                    <a:xfrm>
+                      <a:off x="0" y="0"/>
+                      <a:ext cx="3222821" cy="2081749"/>
+                    </a:xfrm>
+                    <a:prstGeom prst="rect">
+                      <a:avLst/>
+                    </a:prstGeom>
+                  </pic:spPr>
+                </pic:pic>
+              </a:graphicData>
+            </a:graphic>
+          </wp:inline>
+        </w:drawing>
+      </w:r>
+      <w:r>
+        <w:rPr>
+          <w:b/>
+          <w:bCs/>
+          <w:sz w:val="24"/>
+          <w:szCs w:val="24"/>
+          <w:lang w:val="en-US"/>
+        </w:rPr>
+        <w:br w:type="textWrapping" w:clear="all"/>
+      </w:r>
+    </w:p>
+    <w:p>
+      <w:pPr>
+        <w:rPr>
+          <w:b/>
+          <w:bCs/>
+          <w:sz w:val="24"/>
+          <w:szCs w:val="24"/>
+          <w:lang w:val="en-US"/>
+        </w:rPr>
+      </w:pPr>
+    </w:p>
+    <w:p>
+      <w:pPr>
+        <w:rPr>
+          <w:b/>
+          <w:bCs/>
+          <w:sz w:val="24"/>
+          <w:szCs w:val="24"/>
+          <w:lang w:val="en-US"/>
+        </w:rPr>
+      </w:pPr>
+    </w:p>
+    <w:p>
+      <w:pPr>
+        <w:rPr>
+          <w:b/>
+          <w:bCs/>
+          <w:sz w:val="24"/>
+          <w:szCs w:val="24"/>
+          <w:lang w:val="en-US"/>
+        </w:rPr>
+      </w:pPr>
+    </w:p>
+    <w:p>
+      <w:pPr>
+        <w:rPr>
+          <w:b/>
+          <w:bCs/>
+          <w:sz w:val="24"/>
+          <w:szCs w:val="24"/>
+          <w:lang w:val="en-US"/>
+        </w:rPr>
+      </w:pPr>
+    </w:p>
+    <w:p>
+      <w:pPr>
+        <w:rPr>
+          <w:b/>
+          <w:bCs/>
+          <w:sz w:val="24"/>
+          <w:szCs w:val="24"/>
+          <w:lang w:val="en-US"/>
+        </w:rPr>
+      </w:pPr>
+    </w:p>
+    <w:p>
+      <w:pPr>
+        <w:rPr>
+          <w:b/>
+          <w:bCs/>
+          <w:sz w:val="24"/>
+          <w:szCs w:val="24"/>
+          <w:lang w:val="en-US"/>
+        </w:rPr>
+      </w:pPr>
+    </w:p>
+    <w:p>
+      <w:pPr>
+        <w:rPr>
+          <w:b/>
+          <w:bCs/>
+          <w:sz w:val="24"/>
+          <w:szCs w:val="24"/>
+          <w:lang w:val="en-US"/>
+        </w:rPr>
+      </w:pPr>
+    </w:p>
+    <w:p>
+      <w:pPr>
+        <w:rPr>
+          <w:b/>
+          <w:bCs/>
+          <w:sz w:val="24"/>
+          <w:szCs w:val="24"/>
+          <w:lang w:val="en-US"/>
+        </w:rPr>
+      </w:pPr>
+    </w:p>
+    <w:p>
+      <w:pPr>
+        <w:rPr>
+          <w:b/>
+          <w:bCs/>
+          <w:sz w:val="24"/>
+          <w:szCs w:val="24"/>
+          <w:lang w:val="en-US"/>
+        </w:rPr>
+      </w:pPr>
+    </w:p>
+    <w:p>
+      <w:pPr>
+        <w:rPr>
+          <w:b/>
+          <w:bCs/>
+          <w:sz w:val="24"/>
+          <w:szCs w:val="24"/>
+          <w:lang w:val="en-US"/>
+        </w:rPr>
+      </w:pPr>
+    </w:p>
+    <w:p>
+      <w:pPr>
+        <w:rPr>
+          <w:b/>
+          <w:bCs/>
+          <w:sz w:val="24"/>
+          <w:szCs w:val="24"/>
+          <w:lang w:val="en-US"/>
+        </w:rPr>
+      </w:pPr>
+    </w:p>
+    <w:p>
+      <w:pPr>
         <w:rPr>
           <w:b/>
           <w:bCs/>
@@ -3039,6 +4403,243 @@
           <w:lang w:val="en-US"/>
         </w:rPr>
         <w:t>Cubic Tracers</w:t>
+      </w:r>
+    </w:p>
+    <w:p>
+      <w:pPr>
+        <w:pStyle w:val="Prrafodelista"/>
+        <w:numPr>
+          <w:ilvl w:val="0"/>
+          <w:numId w:val="1"/>
+        </w:numPr>
+        <w:rPr>
+          <w:b/>
+          <w:bCs/>
+          <w:sz w:val="24"/>
+          <w:szCs w:val="24"/>
+          <w:lang w:val="en-US"/>
+        </w:rPr>
+      </w:pPr>
+      <w:r>
+        <w:rPr>
+          <w:b/>
+          <w:bCs/>
+          <w:sz w:val="24"/>
+          <w:szCs w:val="24"/>
+          <w:lang w:val="en-US"/>
+        </w:rPr>
+        <w:t>Code</w:t>
+      </w:r>
+    </w:p>
+    <w:p>
+      <w:pPr>
+        <w:pStyle w:val="Prrafodelista"/>
+        <w:ind w:left="1429"/>
+        <w:rPr>
+          <w:b/>
+          <w:bCs/>
+          <w:sz w:val="24"/>
+          <w:szCs w:val="24"/>
+          <w:lang w:val="en-US"/>
+        </w:rPr>
+      </w:pPr>
+      <w:r>
+        <w:rPr>
+          <w:noProof/>
+        </w:rPr>
+        <w:drawing>
+          <wp:inline distT="0" distB="0" distL="0" distR="0" wp14:anchorId="057F993E" wp14:editId="541B07EC">
+            <wp:extent cx="2841011" cy="3292962"/>
+            <wp:effectExtent l="0" t="0" r="0" b="3175"/>
+            <wp:docPr id="53" name="Imagen 53" descr="Texto&#10;&#10;Descripción generada automáticamente"/>
+            <wp:cNvGraphicFramePr>
+              <a:graphicFrameLocks xmlns:a="http://schemas.openxmlformats.org/drawingml/2006/main" noChangeAspect="1"/>
+            </wp:cNvGraphicFramePr>
+            <a:graphic xmlns:a="http://schemas.openxmlformats.org/drawingml/2006/main">
+              <a:graphicData uri="http://schemas.openxmlformats.org/drawingml/2006/picture">
+                <pic:pic xmlns:pic="http://schemas.openxmlformats.org/drawingml/2006/picture">
+                  <pic:nvPicPr>
+                    <pic:cNvPr id="53" name="Imagen 53" descr="Texto&#10;&#10;Descripción generada automáticamente"/>
+                    <pic:cNvPicPr/>
+                  </pic:nvPicPr>
+                  <pic:blipFill>
+                    <a:blip r:embed="rId51"/>
+                    <a:stretch>
+                      <a:fillRect/>
+                    </a:stretch>
+                  </pic:blipFill>
+                  <pic:spPr>
+                    <a:xfrm>
+                      <a:off x="0" y="0"/>
+                      <a:ext cx="2846911" cy="3299801"/>
+                    </a:xfrm>
+                    <a:prstGeom prst="rect">
+                      <a:avLst/>
+                    </a:prstGeom>
+                  </pic:spPr>
+                </pic:pic>
+              </a:graphicData>
+            </a:graphic>
+          </wp:inline>
+        </w:drawing>
+      </w:r>
+    </w:p>
+    <w:p>
+      <w:pPr>
+        <w:pStyle w:val="Prrafodelista"/>
+        <w:ind w:left="1429"/>
+        <w:rPr>
+          <w:b/>
+          <w:bCs/>
+          <w:sz w:val="24"/>
+          <w:szCs w:val="24"/>
+          <w:lang w:val="en-US"/>
+        </w:rPr>
+      </w:pPr>
+      <w:r>
+        <w:rPr>
+          <w:noProof/>
+        </w:rPr>
+        <w:drawing>
+          <wp:inline distT="0" distB="0" distL="0" distR="0" wp14:anchorId="0F4A827A" wp14:editId="0404A1C0">
+            <wp:extent cx="3009062" cy="3416378"/>
+            <wp:effectExtent l="0" t="0" r="1270" b="0"/>
+            <wp:docPr id="54" name="Imagen 54" descr="Texto&#10;&#10;Descripción generada automáticamente"/>
+            <wp:cNvGraphicFramePr>
+              <a:graphicFrameLocks xmlns:a="http://schemas.openxmlformats.org/drawingml/2006/main" noChangeAspect="1"/>
+            </wp:cNvGraphicFramePr>
+            <a:graphic xmlns:a="http://schemas.openxmlformats.org/drawingml/2006/main">
+              <a:graphicData uri="http://schemas.openxmlformats.org/drawingml/2006/picture">
+                <pic:pic xmlns:pic="http://schemas.openxmlformats.org/drawingml/2006/picture">
+                  <pic:nvPicPr>
+                    <pic:cNvPr id="54" name="Imagen 54" descr="Texto&#10;&#10;Descripción generada automáticamente"/>
+                    <pic:cNvPicPr/>
+                  </pic:nvPicPr>
+                  <pic:blipFill>
+                    <a:blip r:embed="rId52"/>
+                    <a:stretch>
+                      <a:fillRect/>
+                    </a:stretch>
+                  </pic:blipFill>
+                  <pic:spPr>
+                    <a:xfrm>
+                      <a:off x="0" y="0"/>
+                      <a:ext cx="3014172" cy="3422179"/>
+                    </a:xfrm>
+                    <a:prstGeom prst="rect">
+                      <a:avLst/>
+                    </a:prstGeom>
+                  </pic:spPr>
+                </pic:pic>
+              </a:graphicData>
+            </a:graphic>
+          </wp:inline>
+        </w:drawing>
+      </w:r>
+    </w:p>
+    <w:p>
+      <w:pPr>
+        <w:pStyle w:val="Prrafodelista"/>
+        <w:ind w:left="1429"/>
+        <w:rPr>
+          <w:b/>
+          <w:bCs/>
+          <w:sz w:val="24"/>
+          <w:szCs w:val="24"/>
+          <w:lang w:val="en-US"/>
+        </w:rPr>
+      </w:pPr>
+    </w:p>
+    <w:p>
+      <w:pPr>
+        <w:pStyle w:val="Prrafodelista"/>
+        <w:numPr>
+          <w:ilvl w:val="0"/>
+          <w:numId w:val="1"/>
+        </w:numPr>
+        <w:rPr>
+          <w:b/>
+          <w:bCs/>
+          <w:sz w:val="24"/>
+          <w:szCs w:val="24"/>
+          <w:lang w:val="en-US"/>
+        </w:rPr>
+      </w:pPr>
+      <w:r>
+        <w:rPr>
+          <w:b/>
+          <w:bCs/>
+          <w:sz w:val="24"/>
+          <w:szCs w:val="24"/>
+          <w:lang w:val="en-US"/>
+        </w:rPr>
+        <w:t>Results</w:t>
+      </w:r>
+    </w:p>
+    <w:p>
+      <w:pPr>
+        <w:pStyle w:val="Prrafodelista"/>
+        <w:ind w:left="1429"/>
+        <w:rPr>
+          <w:b/>
+          <w:bCs/>
+          <w:sz w:val="24"/>
+          <w:szCs w:val="24"/>
+          <w:lang w:val="en-US"/>
+        </w:rPr>
+      </w:pPr>
+      <w:r>
+        <w:rPr>
+          <w:noProof/>
+        </w:rPr>
+        <w:drawing>
+          <wp:inline distT="0" distB="0" distL="0" distR="0" wp14:anchorId="1451B4EE" wp14:editId="4FED0291">
+            <wp:extent cx="1957826" cy="519200"/>
+            <wp:effectExtent l="0" t="0" r="4445" b="0"/>
+            <wp:docPr id="56" name="Imagen 56" descr="Texto&#10;&#10;Descripción generada automáticamente"/>
+            <wp:cNvGraphicFramePr>
+              <a:graphicFrameLocks xmlns:a="http://schemas.openxmlformats.org/drawingml/2006/main" noChangeAspect="1"/>
+            </wp:cNvGraphicFramePr>
+            <a:graphic xmlns:a="http://schemas.openxmlformats.org/drawingml/2006/main">
+              <a:graphicData uri="http://schemas.openxmlformats.org/drawingml/2006/picture">
+                <pic:pic xmlns:pic="http://schemas.openxmlformats.org/drawingml/2006/picture">
+                  <pic:nvPicPr>
+                    <pic:cNvPr id="56" name="Imagen 56" descr="Texto&#10;&#10;Descripción generada automáticamente"/>
+                    <pic:cNvPicPr>
+                      <a:picLocks noChangeAspect="1" noChangeArrowheads="1"/>
+                    </pic:cNvPicPr>
+                  </pic:nvPicPr>
+                  <pic:blipFill>
+                    <a:blip r:embed="rId53">
+                      <a:extLst>
+                        <a:ext uri="{28A0092B-C50C-407E-A947-70E740481C1C}">
+                          <a14:useLocalDpi xmlns:a14="http://schemas.microsoft.com/office/drawing/2010/main" val="0"/>
+                        </a:ext>
+                      </a:extLst>
+                    </a:blip>
+                    <a:srcRect/>
+                    <a:stretch>
+                      <a:fillRect/>
+                    </a:stretch>
+                  </pic:blipFill>
+                  <pic:spPr bwMode="auto">
+                    <a:xfrm>
+                      <a:off x="0" y="0"/>
+                      <a:ext cx="1982182" cy="525659"/>
+                    </a:xfrm>
+                    <a:prstGeom prst="rect">
+                      <a:avLst/>
+                    </a:prstGeom>
+                    <a:noFill/>
+                    <a:ln>
+                      <a:noFill/>
+                    </a:ln>
+                  </pic:spPr>
+                </pic:pic>
+              </a:graphicData>
+            </a:graphic>
+          </wp:inline>
+        </w:drawing>
       </w:r>
     </w:p>
     <w:sectPr>
@@ -3056,7 +4657,7 @@
   <w:abstractNum w:abstractNumId="0" w15:restartNumberingAfterBreak="0">
     <w:nsid w:val="3855616B"/>
     <w:multiLevelType w:val="hybridMultilevel"/>
-    <w:tmpl w:val="2F0AE6BA"/>
+    <w:tmpl w:val="E4842356"/>
     <w:lvl w:ilvl="0" w:tplc="240A0001">
       <w:start w:val="1"/>
       <w:numFmt w:val="bullet"/>

</xml_diff>